<commit_message>
JASP es una rosa con espinas
</commit_message>
<xml_diff>
--- a/Datos/Resumen_Pruebas Binomiales.docx
+++ b/Datos/Resumen_Pruebas Binomiales.docx
@@ -7,11 +7,15 @@
         <w:jc w:val="center"/>
         <w:rPr>
           <w:b/>
+          <w:sz w:val="32"/>
+          <w:szCs w:val="32"/>
         </w:rPr>
       </w:pPr>
       <w:r>
         <w:rPr>
           <w:b/>
+          <w:sz w:val="32"/>
+          <w:szCs w:val="32"/>
         </w:rPr>
         <w:t>Pruebas Binomiales</w:t>
       </w:r>
@@ -34,11 +38,229 @@
           <w:ilvl w:val="0"/>
           <w:numId w:val="1"/>
         </w:numPr>
-      </w:pPr>
-      <w:r>
+        <w:rPr>
+          <w:b/>
+          <w:highlight w:val="yellow"/>
+        </w:rPr>
+      </w:pPr>
+      <w:r>
+        <w:rPr>
+          <w:b/>
+          <w:highlight w:val="yellow"/>
+        </w:rPr>
         <w:t>‘Los participantes con experiencia ganan más’</w:t>
       </w:r>
     </w:p>
+    <w:tbl>
+      <w:tblPr>
+        <w:tblStyle w:val="Tablaconcuadrcula"/>
+        <w:tblpPr w:leftFromText="141" w:rightFromText="141" w:vertAnchor="text" w:horzAnchor="margin" w:tblpXSpec="right" w:tblpY="901"/>
+        <w:tblW w:w="0" w:type="auto"/>
+        <w:tblLook w:val="04A0" w:firstRow="1" w:lastRow="0" w:firstColumn="1" w:lastColumn="0" w:noHBand="0" w:noVBand="1"/>
+      </w:tblPr>
+      <w:tblGrid>
+        <w:gridCol w:w="1527"/>
+        <w:gridCol w:w="1302"/>
+        <w:gridCol w:w="1272"/>
+      </w:tblGrid>
+      <w:tr>
+        <w:tc>
+          <w:tcPr>
+            <w:tcW w:w="1527" w:type="dxa"/>
+            <w:tcBorders>
+              <w:top w:val="nil"/>
+              <w:left w:val="nil"/>
+            </w:tcBorders>
+          </w:tcPr>
+          <w:p>
+            <w:pPr>
+              <w:jc w:val="right"/>
+            </w:pPr>
+            <w:r>
+              <w:t>9 sesiones (-3)</w:t>
+            </w:r>
+          </w:p>
+        </w:tc>
+        <w:tc>
+          <w:tcPr>
+            <w:tcW w:w="1302" w:type="dxa"/>
+          </w:tcPr>
+          <w:p>
+            <w:proofErr w:type="spellStart"/>
+            <w:r>
+              <w:t>Subjuego</w:t>
+            </w:r>
+            <w:proofErr w:type="spellEnd"/>
+            <w:r>
+              <w:t xml:space="preserve"> 1</w:t>
+            </w:r>
+          </w:p>
+        </w:tc>
+        <w:tc>
+          <w:tcPr>
+            <w:tcW w:w="1272" w:type="dxa"/>
+          </w:tcPr>
+          <w:p>
+            <w:proofErr w:type="spellStart"/>
+            <w:r>
+              <w:t>Subjuego</w:t>
+            </w:r>
+            <w:proofErr w:type="spellEnd"/>
+            <w:r>
+              <w:t xml:space="preserve"> 2</w:t>
+            </w:r>
+          </w:p>
+        </w:tc>
+      </w:tr>
+      <w:tr>
+        <w:tc>
+          <w:tcPr>
+            <w:tcW w:w="1527" w:type="dxa"/>
+          </w:tcPr>
+          <w:p>
+            <w:r>
+              <w:t>Jugador 1</w:t>
+            </w:r>
+          </w:p>
+        </w:tc>
+        <w:tc>
+          <w:tcPr>
+            <w:tcW w:w="1302" w:type="dxa"/>
+          </w:tcPr>
+          <w:p>
+            <w:r>
+              <w:t>21</w:t>
+            </w:r>
+          </w:p>
+        </w:tc>
+        <w:tc>
+          <w:tcPr>
+            <w:tcW w:w="1272" w:type="dxa"/>
+          </w:tcPr>
+          <w:p>
+            <w:r>
+              <w:t>18</w:t>
+            </w:r>
+          </w:p>
+        </w:tc>
+      </w:tr>
+      <w:tr>
+        <w:tc>
+          <w:tcPr>
+            <w:tcW w:w="1527" w:type="dxa"/>
+          </w:tcPr>
+          <w:p>
+            <w:r>
+              <w:t>Jugador 2</w:t>
+            </w:r>
+          </w:p>
+        </w:tc>
+        <w:tc>
+          <w:tcPr>
+            <w:tcW w:w="1302" w:type="dxa"/>
+          </w:tcPr>
+          <w:p>
+            <w:r>
+              <w:t>9</w:t>
+            </w:r>
+          </w:p>
+        </w:tc>
+        <w:tc>
+          <w:tcPr>
+            <w:tcW w:w="1272" w:type="dxa"/>
+            <w:shd w:val="clear" w:color="auto" w:fill="AEAAAA" w:themeFill="background2" w:themeFillShade="BF"/>
+          </w:tcPr>
+          <w:p/>
+        </w:tc>
+      </w:tr>
+      <w:tr>
+        <w:tc>
+          <w:tcPr>
+            <w:tcW w:w="1527" w:type="dxa"/>
+          </w:tcPr>
+          <w:p>
+            <w:r>
+              <w:t>Jugador 3</w:t>
+            </w:r>
+          </w:p>
+        </w:tc>
+        <w:tc>
+          <w:tcPr>
+            <w:tcW w:w="1302" w:type="dxa"/>
+          </w:tcPr>
+          <w:p>
+            <w:r>
+              <w:t>11</w:t>
+            </w:r>
+          </w:p>
+        </w:tc>
+        <w:tc>
+          <w:tcPr>
+            <w:tcW w:w="1272" w:type="dxa"/>
+            <w:shd w:val="clear" w:color="auto" w:fill="AEAAAA" w:themeFill="background2" w:themeFillShade="BF"/>
+          </w:tcPr>
+          <w:p/>
+        </w:tc>
+      </w:tr>
+      <w:tr>
+        <w:tc>
+          <w:tcPr>
+            <w:tcW w:w="1527" w:type="dxa"/>
+          </w:tcPr>
+          <w:p>
+            <w:r>
+              <w:t>Jugador 4</w:t>
+            </w:r>
+          </w:p>
+        </w:tc>
+        <w:tc>
+          <w:tcPr>
+            <w:tcW w:w="1302" w:type="dxa"/>
+            <w:shd w:val="clear" w:color="auto" w:fill="AEAAAA" w:themeFill="background2" w:themeFillShade="BF"/>
+          </w:tcPr>
+          <w:p/>
+        </w:tc>
+        <w:tc>
+          <w:tcPr>
+            <w:tcW w:w="1272" w:type="dxa"/>
+          </w:tcPr>
+          <w:p>
+            <w:r>
+              <w:t>8</w:t>
+            </w:r>
+          </w:p>
+        </w:tc>
+      </w:tr>
+      <w:tr>
+        <w:tc>
+          <w:tcPr>
+            <w:tcW w:w="1527" w:type="dxa"/>
+          </w:tcPr>
+          <w:p>
+            <w:r>
+              <w:t>Jugador 5</w:t>
+            </w:r>
+          </w:p>
+        </w:tc>
+        <w:tc>
+          <w:tcPr>
+            <w:tcW w:w="1302" w:type="dxa"/>
+            <w:shd w:val="clear" w:color="auto" w:fill="AEAAAA" w:themeFill="background2" w:themeFillShade="BF"/>
+          </w:tcPr>
+          <w:p/>
+        </w:tc>
+        <w:tc>
+          <w:tcPr>
+            <w:tcW w:w="1272" w:type="dxa"/>
+          </w:tcPr>
+          <w:p>
+            <w:r>
+              <w:t>11</w:t>
+            </w:r>
+          </w:p>
+        </w:tc>
+      </w:tr>
+    </w:tbl>
     <w:p>
       <w:r>
         <w:t xml:space="preserve">Primero, para el </w:t>
@@ -65,24 +287,31 @@
         <w:tblLook w:val="04A0" w:firstRow="1" w:lastRow="0" w:firstColumn="1" w:lastColumn="0" w:noHBand="0" w:noVBand="1"/>
       </w:tblPr>
       <w:tblGrid>
-        <w:gridCol w:w="2942"/>
-        <w:gridCol w:w="2943"/>
-        <w:gridCol w:w="2943"/>
+        <w:gridCol w:w="1528"/>
+        <w:gridCol w:w="1297"/>
+        <w:gridCol w:w="1266"/>
       </w:tblGrid>
       <w:tr>
         <w:tc>
           <w:tcPr>
-            <w:tcW w:w="2942" w:type="dxa"/>
+            <w:tcW w:w="1528" w:type="dxa"/>
             <w:tcBorders>
               <w:top w:val="nil"/>
               <w:left w:val="nil"/>
             </w:tcBorders>
           </w:tcPr>
-          <w:p/>
-        </w:tc>
-        <w:tc>
-          <w:tcPr>
-            <w:tcW w:w="2943" w:type="dxa"/>
+          <w:p>
+            <w:pPr>
+              <w:jc w:val="right"/>
+            </w:pPr>
+            <w:r>
+              <w:t>10 sesiones</w:t>
+            </w:r>
+          </w:p>
+        </w:tc>
+        <w:tc>
+          <w:tcPr>
+            <w:tcW w:w="1297" w:type="dxa"/>
           </w:tcPr>
           <w:p>
             <w:proofErr w:type="spellStart"/>
@@ -97,7 +326,7 @@
         </w:tc>
         <w:tc>
           <w:tcPr>
-            <w:tcW w:w="2943" w:type="dxa"/>
+            <w:tcW w:w="1266" w:type="dxa"/>
           </w:tcPr>
           <w:p>
             <w:proofErr w:type="spellStart"/>
@@ -114,7 +343,7 @@
       <w:tr>
         <w:tc>
           <w:tcPr>
-            <w:tcW w:w="2942" w:type="dxa"/>
+            <w:tcW w:w="1528" w:type="dxa"/>
           </w:tcPr>
           <w:p>
             <w:r>
@@ -124,7 +353,7 @@
         </w:tc>
         <w:tc>
           <w:tcPr>
-            <w:tcW w:w="2943" w:type="dxa"/>
+            <w:tcW w:w="1297" w:type="dxa"/>
           </w:tcPr>
           <w:p>
             <w:r>
@@ -134,7 +363,7 @@
         </w:tc>
         <w:tc>
           <w:tcPr>
-            <w:tcW w:w="2943" w:type="dxa"/>
+            <w:tcW w:w="1266" w:type="dxa"/>
           </w:tcPr>
           <w:p>
             <w:r>
@@ -146,7 +375,7 @@
       <w:tr>
         <w:tc>
           <w:tcPr>
-            <w:tcW w:w="2942" w:type="dxa"/>
+            <w:tcW w:w="1528" w:type="dxa"/>
           </w:tcPr>
           <w:p>
             <w:r>
@@ -156,16 +385,17 @@
         </w:tc>
         <w:tc>
           <w:tcPr>
-            <w:tcW w:w="2943" w:type="dxa"/>
-          </w:tcPr>
-          <w:p>
-            <w:bookmarkStart w:id="0" w:name="_GoBack"/>
-            <w:bookmarkEnd w:id="0"/>
-          </w:p>
-        </w:tc>
-        <w:tc>
-          <w:tcPr>
-            <w:tcW w:w="2943" w:type="dxa"/>
+            <w:tcW w:w="1297" w:type="dxa"/>
+          </w:tcPr>
+          <w:p>
+            <w:r>
+              <w:t>10</w:t>
+            </w:r>
+          </w:p>
+        </w:tc>
+        <w:tc>
+          <w:tcPr>
+            <w:tcW w:w="1266" w:type="dxa"/>
             <w:shd w:val="clear" w:color="auto" w:fill="AEAAAA" w:themeFill="background2" w:themeFillShade="BF"/>
           </w:tcPr>
           <w:p/>
@@ -174,7 +404,7 @@
       <w:tr>
         <w:tc>
           <w:tcPr>
-            <w:tcW w:w="2942" w:type="dxa"/>
+            <w:tcW w:w="1528" w:type="dxa"/>
           </w:tcPr>
           <w:p>
             <w:r>
@@ -184,13 +414,17 @@
         </w:tc>
         <w:tc>
           <w:tcPr>
-            <w:tcW w:w="2943" w:type="dxa"/>
-          </w:tcPr>
-          <w:p/>
-        </w:tc>
-        <w:tc>
-          <w:tcPr>
-            <w:tcW w:w="2943" w:type="dxa"/>
+            <w:tcW w:w="1297" w:type="dxa"/>
+          </w:tcPr>
+          <w:p>
+            <w:r>
+              <w:t>12</w:t>
+            </w:r>
+          </w:p>
+        </w:tc>
+        <w:tc>
+          <w:tcPr>
+            <w:tcW w:w="1266" w:type="dxa"/>
             <w:shd w:val="clear" w:color="auto" w:fill="AEAAAA" w:themeFill="background2" w:themeFillShade="BF"/>
           </w:tcPr>
           <w:p/>
@@ -199,7 +433,7 @@
       <w:tr>
         <w:tc>
           <w:tcPr>
-            <w:tcW w:w="2942" w:type="dxa"/>
+            <w:tcW w:w="1528" w:type="dxa"/>
           </w:tcPr>
           <w:p>
             <w:r>
@@ -209,14 +443,14 @@
         </w:tc>
         <w:tc>
           <w:tcPr>
-            <w:tcW w:w="2943" w:type="dxa"/>
+            <w:tcW w:w="1297" w:type="dxa"/>
             <w:shd w:val="clear" w:color="auto" w:fill="AEAAAA" w:themeFill="background2" w:themeFillShade="BF"/>
           </w:tcPr>
           <w:p/>
         </w:tc>
         <w:tc>
           <w:tcPr>
-            <w:tcW w:w="2943" w:type="dxa"/>
+            <w:tcW w:w="1266" w:type="dxa"/>
           </w:tcPr>
           <w:p>
             <w:r>
@@ -228,7 +462,7 @@
       <w:tr>
         <w:tc>
           <w:tcPr>
-            <w:tcW w:w="2942" w:type="dxa"/>
+            <w:tcW w:w="1528" w:type="dxa"/>
           </w:tcPr>
           <w:p>
             <w:r>
@@ -238,14 +472,14 @@
         </w:tc>
         <w:tc>
           <w:tcPr>
-            <w:tcW w:w="2943" w:type="dxa"/>
+            <w:tcW w:w="1297" w:type="dxa"/>
             <w:shd w:val="clear" w:color="auto" w:fill="AEAAAA" w:themeFill="background2" w:themeFillShade="BF"/>
           </w:tcPr>
           <w:p/>
         </w:tc>
         <w:tc>
           <w:tcPr>
-            <w:tcW w:w="2943" w:type="dxa"/>
+            <w:tcW w:w="1266" w:type="dxa"/>
           </w:tcPr>
           <w:p>
             <w:r>
@@ -255,7 +489,190 @@
         </w:tc>
       </w:tr>
     </w:tbl>
-    <w:p/>
+    <w:p>
+      <w:pPr>
+        <w:jc w:val="center"/>
+      </w:pPr>
+      <w:r>
+        <w:t xml:space="preserve">Tablas de frecuencia que muestran el número total de éxitos en cada </w:t>
+      </w:r>
+      <w:proofErr w:type="spellStart"/>
+      <w:r>
+        <w:t>subjuego</w:t>
+      </w:r>
+      <w:proofErr w:type="spellEnd"/>
+      <w:r>
+        <w:t xml:space="preserve"> por cada uno de los tres sujetos.</w:t>
+      </w:r>
+    </w:p>
+    <w:p>
+      <w:r>
+        <w:t>Nos enfocamos en el Subjuego2 (donde el Jugador 1 ya tiene experiencia) y comparamos la proporción de éxitos obtenidos por el Jugador 1, con experiencia, contra la tasa de éxitos que se habría esperado obtener por mero azar (0.333)</w:t>
+      </w:r>
+    </w:p>
+    <w:p>
+      <w:pPr>
+        <w:pStyle w:val="Ttulo5"/>
+        <w:jc w:val="right"/>
+        <w:rPr>
+          <w:sz w:val="24"/>
+          <w:szCs w:val="24"/>
+        </w:rPr>
+      </w:pPr>
+      <w:r>
+        <w:rPr>
+          <w:noProof/>
+          <w:sz w:val="24"/>
+          <w:szCs w:val="24"/>
+        </w:rPr>
+        <w:drawing>
+          <wp:inline distT="0" distB="0" distL="0" distR="0">
+            <wp:extent cx="2581275" cy="1948132"/>
+            <wp:effectExtent l="0" t="0" r="0" b="0"/>
+            <wp:docPr id="1" name="Imagen 1" descr="C:\Users\Alejandro\AppData\Local\JASP\temp\clipboard\resources\1\_19.png"/>
+            <wp:cNvGraphicFramePr>
+              <a:graphicFrameLocks xmlns:a="http://schemas.openxmlformats.org/drawingml/2006/main" noChangeAspect="1"/>
+            </wp:cNvGraphicFramePr>
+            <a:graphic xmlns:a="http://schemas.openxmlformats.org/drawingml/2006/main">
+              <a:graphicData uri="http://schemas.openxmlformats.org/drawingml/2006/picture">
+                <pic:pic xmlns:pic="http://schemas.openxmlformats.org/drawingml/2006/picture">
+                  <pic:nvPicPr>
+                    <pic:cNvPr id="0" name="Picture 1" descr="C:\Users\Alejandro\AppData\Local\JASP\temp\clipboard\resources\1\_19.png"/>
+                    <pic:cNvPicPr>
+                      <a:picLocks noChangeAspect="1" noChangeArrowheads="1"/>
+                    </pic:cNvPicPr>
+                  </pic:nvPicPr>
+                  <pic:blipFill>
+                    <a:blip r:embed="rId5">
+                      <a:extLst>
+                        <a:ext uri="{28A0092B-C50C-407E-A947-70E740481C1C}">
+                          <a14:useLocalDpi xmlns:a14="http://schemas.microsoft.com/office/drawing/2010/main" val="0"/>
+                        </a:ext>
+                      </a:extLst>
+                    </a:blip>
+                    <a:srcRect/>
+                    <a:stretch>
+                      <a:fillRect/>
+                    </a:stretch>
+                  </pic:blipFill>
+                  <pic:spPr bwMode="auto">
+                    <a:xfrm>
+                      <a:off x="0" y="0"/>
+                      <a:ext cx="2596427" cy="1959567"/>
+                    </a:xfrm>
+                    <a:prstGeom prst="rect">
+                      <a:avLst/>
+                    </a:prstGeom>
+                    <a:noFill/>
+                    <a:ln>
+                      <a:noFill/>
+                    </a:ln>
+                  </pic:spPr>
+                </pic:pic>
+              </a:graphicData>
+            </a:graphic>
+          </wp:inline>
+        </w:drawing>
+      </w:r>
+      <w:r>
+        <w:rPr>
+          <w:noProof/>
+          <w:sz w:val="24"/>
+          <w:szCs w:val="24"/>
+        </w:rPr>
+        <w:drawing>
+          <wp:inline distT="0" distB="0" distL="0" distR="0">
+            <wp:extent cx="2847975" cy="2149414"/>
+            <wp:effectExtent l="0" t="0" r="0" b="0"/>
+            <wp:docPr id="2" name="Imagen 2" descr="C:\Users\Alejandro\AppData\Local\JASP\temp\clipboard\resources\1\_112.png"/>
+            <wp:cNvGraphicFramePr>
+              <a:graphicFrameLocks xmlns:a="http://schemas.openxmlformats.org/drawingml/2006/main" noChangeAspect="1"/>
+            </wp:cNvGraphicFramePr>
+            <a:graphic xmlns:a="http://schemas.openxmlformats.org/drawingml/2006/main">
+              <a:graphicData uri="http://schemas.openxmlformats.org/drawingml/2006/picture">
+                <pic:pic xmlns:pic="http://schemas.openxmlformats.org/drawingml/2006/picture">
+                  <pic:nvPicPr>
+                    <pic:cNvPr id="0" name="Picture 3" descr="C:\Users\Alejandro\AppData\Local\JASP\temp\clipboard\resources\1\_112.png"/>
+                    <pic:cNvPicPr>
+                      <a:picLocks noChangeAspect="1" noChangeArrowheads="1"/>
+                    </pic:cNvPicPr>
+                  </pic:nvPicPr>
+                  <pic:blipFill>
+                    <a:blip r:embed="rId6">
+                      <a:extLst>
+                        <a:ext uri="{28A0092B-C50C-407E-A947-70E740481C1C}">
+                          <a14:useLocalDpi xmlns:a14="http://schemas.microsoft.com/office/drawing/2010/main" val="0"/>
+                        </a:ext>
+                      </a:extLst>
+                    </a:blip>
+                    <a:srcRect/>
+                    <a:stretch>
+                      <a:fillRect/>
+                    </a:stretch>
+                  </pic:blipFill>
+                  <pic:spPr bwMode="auto">
+                    <a:xfrm>
+                      <a:off x="0" y="0"/>
+                      <a:ext cx="2872889" cy="2168217"/>
+                    </a:xfrm>
+                    <a:prstGeom prst="rect">
+                      <a:avLst/>
+                    </a:prstGeom>
+                    <a:noFill/>
+                    <a:ln>
+                      <a:noFill/>
+                    </a:ln>
+                  </pic:spPr>
+                </pic:pic>
+              </a:graphicData>
+            </a:graphic>
+          </wp:inline>
+        </w:drawing>
+      </w:r>
+      <w:r>
+        <w:rPr>
+          <w:sz w:val="24"/>
+          <w:szCs w:val="24"/>
+        </w:rPr>
+        <w:br/>
+      </w:r>
+      <w:proofErr w:type="spellStart"/>
+      <w:r>
+        <w:rPr>
+          <w:b w:val="0"/>
+          <w:sz w:val="24"/>
+          <w:szCs w:val="24"/>
+        </w:rPr>
+        <w:t>Plots</w:t>
+      </w:r>
+      <w:proofErr w:type="spellEnd"/>
+      <w:r>
+        <w:rPr>
+          <w:b w:val="0"/>
+          <w:sz w:val="24"/>
+          <w:szCs w:val="24"/>
+        </w:rPr>
+        <w:t xml:space="preserve"> obtenidos con JASP</w:t>
+      </w:r>
+    </w:p>
+    <w:p>
+      <w:pPr>
+        <w:spacing w:after="108" w:line="240" w:lineRule="auto"/>
+        <w:rPr>
+          <w:rFonts w:ascii="Times New Roman" w:eastAsia="Times New Roman" w:hAnsi="Times New Roman" w:cs="Times New Roman"/>
+          <w:sz w:val="24"/>
+          <w:szCs w:val="24"/>
+          <w:lang w:eastAsia="es-MX"/>
+        </w:rPr>
+      </w:pPr>
+    </w:p>
+    <w:p>
+      <w:pPr>
+        <w:rPr>
+          <w:u w:val="single"/>
+        </w:rPr>
+      </w:pPr>
+    </w:p>
     <w:p>
       <w:pPr>
         <w:pStyle w:val="Prrafodelista"/>
@@ -294,7 +711,10 @@
         <w:t>‘Los números elegidos son más pequeños conforme avanza el juego’</w:t>
       </w:r>
     </w:p>
-    <w:p/>
+    <w:p>
+      <w:bookmarkStart w:id="0" w:name="_GoBack"/>
+      <w:bookmarkEnd w:id="0"/>
+    </w:p>
     <w:sectPr>
       <w:pgSz w:w="12240" w:h="15840"/>
       <w:pgMar w:top="1417" w:right="1701" w:bottom="1417" w:left="1701" w:header="708" w:footer="708" w:gutter="0"/>
@@ -796,6 +1216,26 @@
     <w:name w:val="Normal"/>
     <w:qFormat/>
   </w:style>
+  <w:style w:type="paragraph" w:styleId="Ttulo5">
+    <w:name w:val="heading 5"/>
+    <w:basedOn w:val="Normal"/>
+    <w:link w:val="Ttulo5Car"/>
+    <w:uiPriority w:val="9"/>
+    <w:qFormat/>
+    <w:rsid w:val="00F74DEE"/>
+    <w:pPr>
+      <w:spacing w:before="100" w:beforeAutospacing="1" w:after="100" w:afterAutospacing="1" w:line="240" w:lineRule="auto"/>
+      <w:outlineLvl w:val="4"/>
+    </w:pPr>
+    <w:rPr>
+      <w:rFonts w:ascii="Times New Roman" w:eastAsia="Times New Roman" w:hAnsi="Times New Roman" w:cs="Times New Roman"/>
+      <w:b/>
+      <w:bCs/>
+      <w:sz w:val="20"/>
+      <w:szCs w:val="20"/>
+      <w:lang w:eastAsia="es-MX"/>
+    </w:rPr>
+  </w:style>
   <w:style w:type="character" w:default="1" w:styleId="Fuentedeprrafopredeter">
     <w:name w:val="Default Paragraph Font"/>
     <w:uiPriority w:val="1"/>
@@ -859,6 +1299,21 @@
         <w:right w:w="108" w:type="dxa"/>
       </w:tblCellMar>
     </w:tblPr>
+  </w:style>
+  <w:style w:type="character" w:customStyle="1" w:styleId="Ttulo5Car">
+    <w:name w:val="Título 5 Car"/>
+    <w:basedOn w:val="Fuentedeprrafopredeter"/>
+    <w:link w:val="Ttulo5"/>
+    <w:uiPriority w:val="9"/>
+    <w:rsid w:val="00F74DEE"/>
+    <w:rPr>
+      <w:rFonts w:ascii="Times New Roman" w:eastAsia="Times New Roman" w:hAnsi="Times New Roman" w:cs="Times New Roman"/>
+      <w:b/>
+      <w:bCs/>
+      <w:sz w:val="20"/>
+      <w:szCs w:val="20"/>
+      <w:lang w:eastAsia="es-MX"/>
+    </w:rPr>
   </w:style>
 </w:styles>
 </file>

</xml_diff>